<commit_message>
Fixes in the problems description, tests and solutions
</commit_message>
<xml_diff>
--- a/Problem-10-Tennis/Tennis-BG.docx
+++ b/Problem-10-Tennis/Tennis-BG.docx
@@ -36,7 +36,184 @@
         <w:rPr>
           <w:lang w:val="bg-BG"/>
         </w:rPr>
-        <w:t xml:space="preserve">Дадена е група играчи които искат да играят тенис един срещу друг. Двама играчи могат да играят заедно само ако се харесват. Всеки играч може да играе срещу най-много един друг играч. Намерете разпределението на играчи, което ще даде най-голям брой игри. </w:t>
+        <w:t xml:space="preserve">Дадена е група </w:t>
+      </w:r>
+      <w:r>
+        <w:rPr>
+          <w:b/>
+          <w:lang w:val="bg-BG"/>
+        </w:rPr>
+        <w:t>играчи</w:t>
+      </w:r>
+      <w:r>
+        <w:rPr>
+          <w:lang w:val="bg-BG"/>
+        </w:rPr>
+        <w:t xml:space="preserve"> които искат да </w:t>
+      </w:r>
+      <w:r>
+        <w:rPr>
+          <w:b/>
+          <w:lang w:val="bg-BG"/>
+        </w:rPr>
+        <w:t>играят тенис</w:t>
+      </w:r>
+      <w:r>
+        <w:rPr>
+          <w:lang w:val="bg-BG"/>
+        </w:rPr>
+        <w:t xml:space="preserve">. Двама играчи могат да играят </w:t>
+      </w:r>
+      <w:r>
+        <w:rPr>
+          <w:lang w:val="bg-BG"/>
+        </w:rPr>
+        <w:t>един срещу друг</w:t>
+      </w:r>
+      <w:r>
+        <w:rPr>
+          <w:lang w:val="bg-BG"/>
+        </w:rPr>
+        <w:t xml:space="preserve"> само ако </w:t>
+      </w:r>
+      <w:r>
+        <w:rPr>
+          <w:b/>
+          <w:lang w:val="bg-BG"/>
+        </w:rPr>
+        <w:t>се харесват</w:t>
+      </w:r>
+      <w:r>
+        <w:rPr>
+          <w:lang w:val="bg-BG"/>
+        </w:rPr>
+        <w:t xml:space="preserve">. </w:t>
+      </w:r>
+      <w:r>
+        <w:rPr>
+          <w:lang w:val="bg-BG"/>
+        </w:rPr>
+        <w:t xml:space="preserve">Предварително са известни </w:t>
+      </w:r>
+      <w:r>
+        <w:rPr>
+          <w:b/>
+          <w:lang w:val="bg-BG"/>
+        </w:rPr>
+        <w:t>всички двойки играчи, които се харесват</w:t>
+      </w:r>
+      <w:r>
+        <w:rPr>
+          <w:lang w:val="bg-BG"/>
+        </w:rPr>
+        <w:t xml:space="preserve"> </w:t>
+      </w:r>
+      <w:r>
+        <w:rPr>
+          <w:lang w:val="bg-BG"/>
+        </w:rPr>
+        <w:t xml:space="preserve">един друг </w:t>
+      </w:r>
+      <w:r>
+        <w:rPr>
+          <w:lang w:val="bg-BG"/>
+        </w:rPr>
+        <w:t>и биха играли един срещу друг.</w:t>
+      </w:r>
+      <w:r>
+        <w:rPr>
+          <w:lang w:val="bg-BG"/>
+        </w:rPr>
+        <w:t xml:space="preserve"> </w:t>
+      </w:r>
+      <w:r>
+        <w:rPr>
+          <w:lang w:val="bg-BG"/>
+        </w:rPr>
+        <w:t>Всеки играч може да играе срещу най-м</w:t>
+      </w:r>
+      <w:bookmarkStart w:id="0" w:name="_GoBack"/>
+      <w:bookmarkEnd w:id="0"/>
+      <w:r>
+        <w:rPr>
+          <w:lang w:val="bg-BG"/>
+        </w:rPr>
+        <w:t xml:space="preserve">ного един друг играч. </w:t>
+      </w:r>
+      <w:r>
+        <w:rPr>
+          <w:lang w:val="bg-BG"/>
+        </w:rPr>
+        <w:t xml:space="preserve">Намерете </w:t>
+      </w:r>
+      <w:r>
+        <w:rPr>
+          <w:lang w:val="bg-BG"/>
+        </w:rPr>
+        <w:t xml:space="preserve">такова </w:t>
+      </w:r>
+      <w:r>
+        <w:rPr>
+          <w:b/>
+          <w:lang w:val="bg-BG"/>
+        </w:rPr>
+        <w:t>разпределение на играчи</w:t>
+      </w:r>
+      <w:r>
+        <w:rPr>
+          <w:b/>
+          <w:lang w:val="bg-BG"/>
+        </w:rPr>
+        <w:t>те по двойки</w:t>
+      </w:r>
+      <w:r>
+        <w:rPr>
+          <w:lang w:val="bg-BG"/>
+        </w:rPr>
+        <w:t xml:space="preserve">, </w:t>
+      </w:r>
+      <w:r>
+        <w:rPr>
+          <w:lang w:val="bg-BG"/>
+        </w:rPr>
+        <w:t xml:space="preserve">при </w:t>
+      </w:r>
+      <w:r>
+        <w:rPr>
+          <w:lang w:val="bg-BG"/>
+        </w:rPr>
+        <w:t>кое</w:t>
+      </w:r>
+      <w:r>
+        <w:rPr>
+          <w:lang w:val="bg-BG"/>
+        </w:rPr>
+        <w:t xml:space="preserve">то ще </w:t>
+      </w:r>
+      <w:r>
+        <w:rPr>
+          <w:lang w:val="bg-BG"/>
+        </w:rPr>
+        <w:t>се осъществят</w:t>
+      </w:r>
+      <w:r>
+        <w:rPr>
+          <w:lang w:val="bg-BG"/>
+        </w:rPr>
+        <w:t xml:space="preserve"> </w:t>
+      </w:r>
+      <w:r>
+        <w:rPr>
+          <w:b/>
+          <w:lang w:val="bg-BG"/>
+        </w:rPr>
+        <w:t>най-голям брой игри</w:t>
+      </w:r>
+      <w:r>
+        <w:rPr>
+          <w:lang w:val="bg-BG"/>
+        </w:rPr>
+        <w:t>.</w:t>
       </w:r>
     </w:p>
     <w:p>
@@ -65,7 +242,13 @@
         <w:rPr>
           <w:lang w:val="bg-BG"/>
         </w:rPr>
-        <w:t>Входа се чете от конзолата</w:t>
+        <w:t>Входът</w:t>
+      </w:r>
+      <w:r>
+        <w:rPr>
+          <w:lang w:val="bg-BG"/>
+        </w:rPr>
+        <w:t xml:space="preserve"> се чете от конзолата</w:t>
       </w:r>
       <w:r>
         <w:t xml:space="preserve">. </w:t>
@@ -83,7 +266,22 @@
         <w:rPr>
           <w:lang w:val="bg-BG"/>
         </w:rPr>
-        <w:t xml:space="preserve">На първия ред  се подава думата </w:t>
+        <w:t xml:space="preserve">На първия ред </w:t>
+      </w:r>
+      <w:r>
+        <w:rPr>
+          <w:lang w:val="bg-BG"/>
+        </w:rPr>
+        <w:t>се подава думата</w:t>
+      </w:r>
+      <w:r>
+        <w:rPr>
+          <w:lang w:val="bg-BG"/>
+        </w:rPr>
+        <w:t xml:space="preserve"> </w:t>
+      </w:r>
+      <w:r>
+        <w:t>“</w:t>
       </w:r>
       <w:r>
         <w:rPr>
@@ -100,6 +298,12 @@
         <w:t>:</w:t>
       </w:r>
       <w:r>
+        <w:t>”</w:t>
+      </w:r>
+      <w:r>
+        <w:rPr>
+          <w:lang w:val="bg-BG"/>
+        </w:rPr>
         <w:t xml:space="preserve"> </w:t>
       </w:r>
       <w:r>
@@ -107,9 +311,6 @@
           <w:lang w:val="bg-BG"/>
         </w:rPr>
         <w:t>последвана от имената на играчите, всяко на отделен ред.</w:t>
-      </w:r>
-      <w:r>
-        <w:t xml:space="preserve"> </w:t>
       </w:r>
     </w:p>
     <w:p>
@@ -121,10 +322,22 @@
         </w:numPr>
       </w:pPr>
       <w:r>
-        <w:rPr>
-          <w:lang w:val="bg-BG"/>
-        </w:rPr>
-        <w:t xml:space="preserve">След всички имена на играчите на следващият ред се подава думата </w:t>
+        <w:t>Н</w:t>
+      </w:r>
+      <w:r>
+        <w:rPr>
+          <w:lang w:val="bg-BG"/>
+        </w:rPr>
+        <w:t>а следващия ред се подава думата</w:t>
+      </w:r>
+      <w:r>
+        <w:rPr>
+          <w:lang w:val="bg-BG"/>
+        </w:rPr>
+        <w:t xml:space="preserve"> </w:t>
+      </w:r>
+      <w:r>
+        <w:t>“</w:t>
       </w:r>
       <w:r>
         <w:rPr>
@@ -141,16 +354,40 @@
         <w:t>:</w:t>
       </w:r>
       <w:r>
+        <w:t>”</w:t>
+      </w:r>
+      <w:r>
+        <w:rPr>
+          <w:lang w:val="bg-BG"/>
+        </w:rPr>
         <w:t xml:space="preserve"> </w:t>
       </w:r>
       <w:r>
         <w:rPr>
           <w:lang w:val="bg-BG"/>
         </w:rPr>
-        <w:t>последвана от връзките между играчите. Връзка между два играча означава че те може да играят един срещу друг. Всяка връзка е дадена във формата</w:t>
-      </w:r>
-      <w:r>
+        <w:t xml:space="preserve">последвана от връзките между играчите. Връзка между два играча означава че те </w:t>
+      </w:r>
+      <w:r>
+        <w:rPr>
+          <w:lang w:val="bg-BG"/>
+        </w:rPr>
+        <w:t xml:space="preserve">се харесват и </w:t>
+      </w:r>
+      <w:r>
+        <w:rPr>
+          <w:lang w:val="bg-BG"/>
+        </w:rPr>
+        <w:t>може да играят един срещу друг. Всяка връзка е дадена във формата</w:t>
+      </w:r>
+      <w:r>
+        <w:rPr>
+          <w:lang w:val="bg-BG"/>
+        </w:rPr>
         <w:t xml:space="preserve"> </w:t>
+      </w:r>
+      <w:r>
+        <w:t>“</w:t>
       </w:r>
       <w:r>
         <w:rPr>
@@ -189,11 +426,20 @@
         <w:t>Играч2</w:t>
       </w:r>
       <w:r>
+        <w:t>”</w:t>
+      </w:r>
+      <w:r>
+        <w:rPr>
+          <w:lang w:val="bg-BG"/>
+        </w:rPr>
+        <w:t xml:space="preserve"> </w:t>
+      </w:r>
+      <w:r>
         <w:rPr>
           <w:rFonts w:ascii="Calibri" w:hAnsi="Calibri"/>
           <w:lang w:val="bg-BG"/>
         </w:rPr>
-        <w:t xml:space="preserve"> на отделен ред</w:t>
+        <w:t>на отделен ред</w:t>
       </w:r>
       <w:r>
         <w:rPr>
@@ -201,8 +447,6 @@
         </w:rPr>
         <w:t>.</w:t>
       </w:r>
-      <w:bookmarkStart w:id="0" w:name="_GoBack"/>
-      <w:bookmarkEnd w:id="0"/>
     </w:p>
     <w:p>
       <w:pPr>
@@ -217,7 +461,13 @@
           <w:rFonts w:ascii="Calibri" w:hAnsi="Calibri"/>
           <w:lang w:val="bg-BG"/>
         </w:rPr>
-        <w:t xml:space="preserve">На последния ред от входа ще бъде думата </w:t>
+        <w:t>На последния ред от входа ще бъде думата</w:t>
+      </w:r>
+      <w:r>
+        <w:rPr>
+          <w:rFonts w:ascii="Calibri" w:hAnsi="Calibri"/>
+        </w:rPr>
+        <w:t xml:space="preserve"> “</w:t>
       </w:r>
       <w:r>
         <w:rPr>
@@ -228,18 +478,23 @@
       </w:r>
       <w:r>
         <w:rPr>
-          <w:rFonts w:ascii="Consolas" w:hAnsi="Consolas" w:cs="Consolas"/>
-          <w:b/>
-          <w:lang w:val="bg-BG"/>
-        </w:rPr>
-        <w:t xml:space="preserve"> </w:t>
+          <w:rFonts w:ascii="Calibri" w:hAnsi="Calibri"/>
+        </w:rPr>
+        <w:t>”</w:t>
       </w:r>
       <w:r>
         <w:rPr>
           <w:rFonts w:cstheme="minorHAnsi"/>
           <w:lang w:val="bg-BG"/>
         </w:rPr>
-        <w:t>, която сигнализира края на входа.</w:t>
+        <w:t>,</w:t>
+      </w:r>
+      <w:r>
+        <w:rPr>
+          <w:rFonts w:cstheme="minorHAnsi"/>
+          <w:lang w:val="bg-BG"/>
+        </w:rPr>
+        <w:t xml:space="preserve"> която сигнализира края на входа.</w:t>
       </w:r>
     </w:p>
     <w:p>
@@ -272,7 +527,33 @@
         <w:rPr>
           <w:lang w:val="bg-BG"/>
         </w:rPr>
-        <w:t>Принтирайте на конзолата броя на двойките в максималното разпределение.</w:t>
+        <w:t>Отпечатайте</w:t>
+      </w:r>
+      <w:r>
+        <w:rPr>
+          <w:lang w:val="bg-BG"/>
+        </w:rPr>
+        <w:t xml:space="preserve"> на конзолата </w:t>
+      </w:r>
+      <w:r>
+        <w:rPr>
+          <w:b/>
+          <w:lang w:val="bg-BG"/>
+        </w:rPr>
+        <w:t xml:space="preserve">броя на </w:t>
+      </w:r>
+      <w:r>
+        <w:rPr>
+          <w:b/>
+          <w:lang w:val="bg-BG"/>
+        </w:rPr>
+        <w:t>игрите</w:t>
+      </w:r>
+      <w:r>
+        <w:rPr>
+          <w:lang w:val="bg-BG"/>
+        </w:rPr>
+        <w:t xml:space="preserve"> в максималното разпределение.</w:t>
       </w:r>
     </w:p>
     <w:p>
@@ -301,15 +582,46 @@
       </w:pPr>
       <w:r>
         <w:rPr>
-          <w:lang w:val="bg-BG"/>
-        </w:rPr>
-        <w:t>Имената на играчите ще съдържат само Латински букви</w:t>
-      </w:r>
-      <w:r>
-        <w:rPr>
-          <w:lang w:val="bg-BG"/>
-        </w:rPr>
-        <w:t xml:space="preserve"> (размерът на буквите има значение)</w:t>
+          <w:b/>
+          <w:lang w:val="bg-BG"/>
+        </w:rPr>
+        <w:t>Имената</w:t>
+      </w:r>
+      <w:r>
+        <w:rPr>
+          <w:lang w:val="bg-BG"/>
+        </w:rPr>
+        <w:t xml:space="preserve"> на играчите ще съдържат само </w:t>
+      </w:r>
+      <w:r>
+        <w:rPr>
+          <w:lang w:val="bg-BG"/>
+        </w:rPr>
+        <w:t>л</w:t>
+      </w:r>
+      <w:r>
+        <w:rPr>
+          <w:lang w:val="bg-BG"/>
+        </w:rPr>
+        <w:t>атински букви</w:t>
+      </w:r>
+      <w:r>
+        <w:rPr>
+          <w:lang w:val="bg-BG"/>
+        </w:rPr>
+        <w:t xml:space="preserve"> (</w:t>
+      </w:r>
+      <w:r>
+        <w:rPr>
+          <w:lang w:val="bg-BG"/>
+        </w:rPr>
+        <w:t>малки и главни се различават</w:t>
+      </w:r>
+      <w:r>
+        <w:rPr>
+          <w:lang w:val="bg-BG"/>
+        </w:rPr>
+        <w:t>)</w:t>
       </w:r>
       <w:r>
         <w:rPr>
@@ -357,7 +669,7 @@
         <w:t>[1…</w:t>
       </w:r>
       <w:r>
-        <w:t xml:space="preserve"> 500].</w:t>
+        <w:t>500].</w:t>
       </w:r>
     </w:p>
     <w:p>
@@ -393,7 +705,16 @@
         <w:t xml:space="preserve"> [1…</w:t>
       </w:r>
       <w:r>
-        <w:t xml:space="preserve"> 10000].</w:t>
+        <w:t>10</w:t>
+      </w:r>
+      <w:r>
+        <w:rPr>
+          <w:lang w:val="bg-BG"/>
+        </w:rPr>
+        <w:t xml:space="preserve"> </w:t>
+      </w:r>
+      <w:r>
+        <w:t>000].</w:t>
       </w:r>
     </w:p>
     <w:p>
@@ -420,9 +741,16 @@
       <w:r>
         <w:rPr>
           <w:b/>
+          <w:lang w:val="bg-BG" w:eastAsia="ja-JP"/>
+        </w:rPr>
+        <w:t>2</w:t>
+      </w:r>
+      <w:r>
+        <w:rPr>
+          <w:b/>
           <w:lang w:eastAsia="ja-JP"/>
         </w:rPr>
-        <w:t>100</w:t>
+        <w:t>00</w:t>
       </w:r>
       <w:r>
         <w:rPr>
@@ -491,14 +819,32 @@
         <w:rPr>
           <w:lang w:val="bg-BG"/>
         </w:rPr>
-        <w:t>Примерен Вход и Изход</w:t>
+        <w:t xml:space="preserve">Примерен </w:t>
+      </w:r>
+      <w:r>
+        <w:rPr>
+          <w:lang w:val="bg-BG"/>
+        </w:rPr>
+        <w:t xml:space="preserve">вход </w:t>
+      </w:r>
+      <w:r>
+        <w:rPr>
+          <w:lang w:val="bg-BG"/>
+        </w:rPr>
+        <w:t xml:space="preserve">и </w:t>
+      </w:r>
+      <w:r>
+        <w:rPr>
+          <w:lang w:val="bg-BG"/>
+        </w:rPr>
+        <w:t>изход</w:t>
       </w:r>
     </w:p>
-    <w:p/>
     <w:tbl>
       <w:tblPr>
         <w:tblStyle w:val="TableGrid"/>
-        <w:tblW w:w="10615" w:type="dxa"/>
+        <w:tblW w:w="10530" w:type="dxa"/>
+        <w:tblInd w:w="85" w:type="dxa"/>
         <w:tblLayout w:type="fixed"/>
         <w:tblCellMar>
           <w:top w:w="57" w:type="dxa"/>
@@ -509,14 +855,14 @@
         <w:tblLook w:val="04A0" w:firstRow="1" w:lastRow="0" w:firstColumn="1" w:lastColumn="0" w:noHBand="0" w:noVBand="1"/>
       </w:tblPr>
       <w:tblGrid>
-        <w:gridCol w:w="2245"/>
+        <w:gridCol w:w="2160"/>
         <w:gridCol w:w="1080"/>
         <w:gridCol w:w="7290"/>
       </w:tblGrid>
       <w:tr>
         <w:tc>
           <w:tcPr>
-            <w:tcW w:w="2245" w:type="dxa"/>
+            <w:tcW w:w="2160" w:type="dxa"/>
             <w:shd w:val="clear" w:color="auto" w:fill="D9D9D9"/>
           </w:tcPr>
           <w:p>
@@ -582,18 +928,18 @@
                 <w:b/>
                 <w:lang w:val="bg-BG"/>
               </w:rPr>
-              <w:t>Обяснение</w:t>
+              <w:t>Разяснения</w:t>
             </w:r>
           </w:p>
         </w:tc>
       </w:tr>
       <w:tr>
         <w:trPr>
-          <w:trHeight w:val="3380"/>
+          <w:trHeight w:val="2375"/>
         </w:trPr>
         <w:tc>
           <w:tcPr>
-            <w:tcW w:w="2245" w:type="dxa"/>
+            <w:tcW w:w="2160" w:type="dxa"/>
           </w:tcPr>
           <w:p>
             <w:pPr>
@@ -606,7 +952,7 @@
               <w:rPr>
                 <w:rFonts w:ascii="Consolas" w:eastAsia="Calibri" w:hAnsi="Consolas" w:cs="Times New Roman"/>
               </w:rPr>
-              <w:t xml:space="preserve">People: </w:t>
+              <w:t>People:</w:t>
             </w:r>
           </w:p>
           <w:p>
@@ -676,7 +1022,7 @@
               <w:rPr>
                 <w:rFonts w:ascii="Consolas" w:eastAsia="Calibri" w:hAnsi="Consolas" w:cs="Times New Roman"/>
               </w:rPr>
-              <w:t xml:space="preserve">Connections: </w:t>
+              <w:t>Connections:</w:t>
             </w:r>
           </w:p>
           <w:p>
@@ -825,24 +1171,57 @@
           </w:tcPr>
           <w:p>
             <w:pPr>
-              <w:spacing w:before="0" w:after="0"/>
-              <w:rPr>
-                <w:rFonts w:ascii="Consolas" w:eastAsia="Calibri" w:hAnsi="Consolas" w:cs="Times New Roman"/>
-              </w:rPr>
-            </w:pPr>
-            <w:r>
-              <w:rPr>
-                <w:rFonts w:ascii="Consolas" w:eastAsia="Calibri" w:hAnsi="Consolas" w:cs="Times New Roman"/>
+              <w:spacing w:before="0"/>
+            </w:pPr>
+            <w:r>
+              <w:rPr>
                 <w:lang w:val="bg-BG"/>
               </w:rPr>
-              <w:t>Има две възможни максимални разпределения. Всяко от тях съдържа по два играча.</w:t>
-            </w:r>
-          </w:p>
-          <w:p>
-            <w:pPr>
-              <w:spacing w:before="0" w:after="0"/>
-              <w:rPr>
-                <w:rFonts w:ascii="Consolas" w:eastAsia="Calibri" w:hAnsi="Consolas" w:cs="Times New Roman"/>
+              <w:t xml:space="preserve">Има две възможни максимални разпределения. Всяко от тях </w:t>
+            </w:r>
+            <w:r>
+              <w:rPr>
+                <w:lang w:val="bg-BG"/>
+              </w:rPr>
+              <w:t xml:space="preserve">съдържа по </w:t>
+            </w:r>
+            <w:r>
+              <w:t>2</w:t>
+            </w:r>
+            <w:r>
+              <w:rPr>
+                <w:lang w:val="bg-BG"/>
+              </w:rPr>
+              <w:t xml:space="preserve"> </w:t>
+            </w:r>
+            <w:r>
+              <w:rPr>
+                <w:lang w:val="bg-BG"/>
+              </w:rPr>
+              <w:t>двойки играчи</w:t>
+            </w:r>
+            <w:r>
+              <w:rPr>
+                <w:lang w:val="bg-BG"/>
+              </w:rPr>
+              <w:t>:</w:t>
+            </w:r>
+          </w:p>
+          <w:p>
+            <w:pPr>
+              <w:spacing w:before="0" w:after="0"/>
+              <w:rPr>
+                <w:rFonts w:ascii="Consolas" w:eastAsia="Calibri" w:hAnsi="Consolas" w:cs="Times New Roman"/>
+              </w:rPr>
+            </w:pPr>
+          </w:p>
+          <w:p>
+            <w:pPr>
+              <w:spacing w:before="0" w:after="0"/>
+              <w:jc w:val="center"/>
+              <w:rPr>
+                <w:rFonts w:ascii="Consolas" w:eastAsia="Calibri" w:hAnsi="Consolas" w:cs="Times New Roman"/>
+                <w:lang w:val="bg-BG"/>
               </w:rPr>
             </w:pPr>
             <w:r>
@@ -851,18 +1230,10 @@
                 <w:noProof/>
               </w:rPr>
               <w:drawing>
-                <wp:anchor distT="0" distB="0" distL="114300" distR="114300" simplePos="0" relativeHeight="251658240" behindDoc="0" locked="0" layoutInCell="1" allowOverlap="1" wp14:anchorId="3D9ECABB" wp14:editId="0FD44B97">
-                  <wp:simplePos x="0" y="0"/>
-                  <wp:positionH relativeFrom="column">
-                    <wp:posOffset>106045</wp:posOffset>
-                  </wp:positionH>
-                  <wp:positionV relativeFrom="paragraph">
-                    <wp:posOffset>168275</wp:posOffset>
-                  </wp:positionV>
-                  <wp:extent cx="1952625" cy="1266825"/>
-                  <wp:effectExtent l="0" t="0" r="9525" b="9525"/>
-                  <wp:wrapSquare wrapText="bothSides"/>
-                  <wp:docPr id="6" name="Picture 6" descr="E:\Soft Uni\Soft Uni Problems\problem 10 new\Problem 10 Tennis\Test01-2.png"/>
+                <wp:inline distT="0" distB="0" distL="0" distR="0" wp14:anchorId="06A30070">
+                  <wp:extent cx="1609479" cy="1092200"/>
+                  <wp:effectExtent l="0" t="0" r="0" b="0"/>
+                  <wp:docPr id="5" name="Picture 5"/>
                   <wp:cNvGraphicFramePr>
                     <a:graphicFrameLocks xmlns:a="http://schemas.openxmlformats.org/drawingml/2006/main" noChangeAspect="1"/>
                   </wp:cNvGraphicFramePr>
@@ -870,13 +1241,13 @@
                     <a:graphicData uri="http://schemas.openxmlformats.org/drawingml/2006/picture">
                       <pic:pic xmlns:pic="http://schemas.openxmlformats.org/drawingml/2006/picture">
                         <pic:nvPicPr>
-                          <pic:cNvPr id="0" name="Picture 2" descr="E:\Soft Uni\Soft Uni Problems\problem 10 new\Problem 10 Tennis\Test01-2.png"/>
+                          <pic:cNvPr id="0" name="Picture 2"/>
                           <pic:cNvPicPr>
                             <a:picLocks noChangeAspect="1" noChangeArrowheads="1"/>
                           </pic:cNvPicPr>
                         </pic:nvPicPr>
                         <pic:blipFill>
-                          <a:blip r:embed="rId8">
+                          <a:blip r:embed="rId8" cstate="print">
                             <a:extLst>
                               <a:ext uri="{28A0092B-C50C-407E-A947-70E740481C1C}">
                                 <a14:useLocalDpi xmlns:a14="http://schemas.microsoft.com/office/drawing/2010/main" val="0"/>
@@ -891,54 +1262,36 @@
                         <pic:spPr bwMode="auto">
                           <a:xfrm>
                             <a:off x="0" y="0"/>
-                            <a:ext cx="1952625" cy="1266825"/>
+                            <a:ext cx="1620486" cy="1099669"/>
                           </a:xfrm>
                           <a:prstGeom prst="rect">
                             <a:avLst/>
                           </a:prstGeom>
                           <a:noFill/>
-                          <a:ln>
-                            <a:noFill/>
-                          </a:ln>
                         </pic:spPr>
                       </pic:pic>
                     </a:graphicData>
                   </a:graphic>
-                  <wp14:sizeRelH relativeFrom="page">
-                    <wp14:pctWidth>0</wp14:pctWidth>
-                  </wp14:sizeRelH>
-                  <wp14:sizeRelV relativeFrom="page">
-                    <wp14:pctHeight>0</wp14:pctHeight>
-                  </wp14:sizeRelV>
-                </wp:anchor>
+                </wp:inline>
               </w:drawing>
             </w:r>
-          </w:p>
-          <w:p>
-            <w:pPr>
-              <w:spacing w:before="0" w:after="0"/>
-              <w:rPr>
-                <w:rFonts w:ascii="Consolas" w:eastAsia="Calibri" w:hAnsi="Consolas" w:cs="Times New Roman"/>
-              </w:rPr>
-            </w:pPr>
+            <w:r>
+              <w:rPr>
+                <w:rFonts w:ascii="Consolas" w:eastAsia="Calibri" w:hAnsi="Consolas" w:cs="Times New Roman"/>
+                <w:lang w:val="bg-BG"/>
+              </w:rPr>
+              <w:t xml:space="preserve">   </w:t>
+            </w:r>
             <w:r>
               <w:rPr>
                 <w:rFonts w:ascii="Consolas" w:eastAsia="Calibri" w:hAnsi="Consolas" w:cs="Times New Roman"/>
                 <w:noProof/>
               </w:rPr>
               <w:drawing>
-                <wp:anchor distT="0" distB="0" distL="114300" distR="114300" simplePos="0" relativeHeight="251659264" behindDoc="0" locked="0" layoutInCell="1" allowOverlap="1" wp14:anchorId="6A8B8860" wp14:editId="05FBB6A0">
-                  <wp:simplePos x="0" y="0"/>
-                  <wp:positionH relativeFrom="column">
-                    <wp:posOffset>1905</wp:posOffset>
-                  </wp:positionH>
-                  <wp:positionV relativeFrom="paragraph">
-                    <wp:posOffset>4445</wp:posOffset>
-                  </wp:positionV>
-                  <wp:extent cx="1866900" cy="1266825"/>
-                  <wp:effectExtent l="0" t="0" r="0" b="9525"/>
-                  <wp:wrapSquare wrapText="bothSides"/>
-                  <wp:docPr id="7" name="Picture 7" descr="E:\Soft Uni\Soft Uni Problems\problem 10 new\Problem 10 Tennis\Test01-1.png"/>
+                <wp:inline distT="0" distB="0" distL="0" distR="0" wp14:anchorId="36064B5C">
+                  <wp:extent cx="1595755" cy="1080596"/>
+                  <wp:effectExtent l="0" t="0" r="4445" b="5715"/>
+                  <wp:docPr id="8" name="Picture 8"/>
                   <wp:cNvGraphicFramePr>
                     <a:graphicFrameLocks xmlns:a="http://schemas.openxmlformats.org/drawingml/2006/main" noChangeAspect="1"/>
                   </wp:cNvGraphicFramePr>
@@ -946,13 +1299,13 @@
                     <a:graphicData uri="http://schemas.openxmlformats.org/drawingml/2006/picture">
                       <pic:pic xmlns:pic="http://schemas.openxmlformats.org/drawingml/2006/picture">
                         <pic:nvPicPr>
-                          <pic:cNvPr id="0" name="Picture 1" descr="E:\Soft Uni\Soft Uni Problems\problem 10 new\Problem 10 Tennis\Test01-1.png"/>
+                          <pic:cNvPr id="0" name="Picture 3"/>
                           <pic:cNvPicPr>
                             <a:picLocks noChangeAspect="1" noChangeArrowheads="1"/>
                           </pic:cNvPicPr>
                         </pic:nvPicPr>
                         <pic:blipFill>
-                          <a:blip r:embed="rId9">
+                          <a:blip r:embed="rId9" cstate="print">
                             <a:extLst>
                               <a:ext uri="{28A0092B-C50C-407E-A947-70E740481C1C}">
                                 <a14:useLocalDpi xmlns:a14="http://schemas.microsoft.com/office/drawing/2010/main" val="0"/>
@@ -967,26 +1320,17 @@
                         <pic:spPr bwMode="auto">
                           <a:xfrm>
                             <a:off x="0" y="0"/>
-                            <a:ext cx="1866900" cy="1266825"/>
+                            <a:ext cx="1610657" cy="1090687"/>
                           </a:xfrm>
                           <a:prstGeom prst="rect">
                             <a:avLst/>
                           </a:prstGeom>
                           <a:noFill/>
-                          <a:ln>
-                            <a:noFill/>
-                          </a:ln>
                         </pic:spPr>
                       </pic:pic>
                     </a:graphicData>
                   </a:graphic>
-                  <wp14:sizeRelH relativeFrom="page">
-                    <wp14:pctWidth>0</wp14:pctWidth>
-                  </wp14:sizeRelH>
-                  <wp14:sizeRelV relativeFrom="page">
-                    <wp14:pctHeight>0</wp14:pctHeight>
-                  </wp14:sizeRelV>
-                </wp:anchor>
+                </wp:inline>
               </w:drawing>
             </w:r>
           </w:p>
@@ -997,7 +1341,8 @@
     <w:tbl>
       <w:tblPr>
         <w:tblStyle w:val="TableGrid"/>
-        <w:tblW w:w="10615" w:type="dxa"/>
+        <w:tblW w:w="10530" w:type="dxa"/>
+        <w:tblInd w:w="85" w:type="dxa"/>
         <w:tblLayout w:type="fixed"/>
         <w:tblCellMar>
           <w:top w:w="57" w:type="dxa"/>
@@ -1008,14 +1353,14 @@
         <w:tblLook w:val="04A0" w:firstRow="1" w:lastRow="0" w:firstColumn="1" w:lastColumn="0" w:noHBand="0" w:noVBand="1"/>
       </w:tblPr>
       <w:tblGrid>
-        <w:gridCol w:w="2245"/>
+        <w:gridCol w:w="2160"/>
         <w:gridCol w:w="1080"/>
         <w:gridCol w:w="7290"/>
       </w:tblGrid>
       <w:tr>
         <w:tc>
           <w:tcPr>
-            <w:tcW w:w="2245" w:type="dxa"/>
+            <w:tcW w:w="2160" w:type="dxa"/>
             <w:shd w:val="clear" w:color="auto" w:fill="D9D9D9"/>
           </w:tcPr>
           <w:p>
@@ -1024,14 +1369,16 @@
               <w:rPr>
                 <w:rFonts w:ascii="Calibri" w:eastAsia="Calibri" w:hAnsi="Calibri" w:cs="Times New Roman"/>
                 <w:b/>
+                <w:lang w:val="bg-BG"/>
               </w:rPr>
             </w:pPr>
             <w:r>
               <w:rPr>
                 <w:rFonts w:ascii="Calibri" w:eastAsia="Calibri" w:hAnsi="Calibri" w:cs="Times New Roman"/>
                 <w:b/>
-              </w:rPr>
-              <w:t>Input</w:t>
+                <w:lang w:val="bg-BG"/>
+              </w:rPr>
+              <w:t>Вход</w:t>
             </w:r>
           </w:p>
         </w:tc>
@@ -1046,14 +1393,16 @@
               <w:rPr>
                 <w:rFonts w:ascii="Calibri" w:eastAsia="Calibri" w:hAnsi="Calibri" w:cs="Times New Roman"/>
                 <w:b/>
+                <w:lang w:val="bg-BG"/>
               </w:rPr>
             </w:pPr>
             <w:r>
               <w:rPr>
                 <w:rFonts w:ascii="Calibri" w:eastAsia="Calibri" w:hAnsi="Calibri" w:cs="Times New Roman"/>
                 <w:b/>
-              </w:rPr>
-              <w:t>Output</w:t>
+                <w:lang w:val="bg-BG"/>
+              </w:rPr>
+              <w:t>Изход</w:t>
             </w:r>
           </w:p>
         </w:tc>
@@ -1068,14 +1417,16 @@
               <w:rPr>
                 <w:rFonts w:ascii="Calibri" w:eastAsia="Calibri" w:hAnsi="Calibri" w:cs="Times New Roman"/>
                 <w:b/>
+                <w:lang w:val="bg-BG"/>
               </w:rPr>
             </w:pPr>
             <w:r>
               <w:rPr>
                 <w:rFonts w:ascii="Calibri" w:eastAsia="Calibri" w:hAnsi="Calibri" w:cs="Times New Roman"/>
                 <w:b/>
-              </w:rPr>
-              <w:t>Explanation</w:t>
+                <w:lang w:val="bg-BG"/>
+              </w:rPr>
+              <w:t>Разяснения</w:t>
             </w:r>
           </w:p>
         </w:tc>
@@ -1086,33 +1437,37 @@
         </w:trPr>
         <w:tc>
           <w:tcPr>
-            <w:tcW w:w="2245" w:type="dxa"/>
+            <w:tcW w:w="2160" w:type="dxa"/>
           </w:tcPr>
           <w:p>
             <w:pPr>
               <w:spacing w:before="0" w:after="0"/>
               <w:rPr>
                 <w:rFonts w:ascii="Consolas" w:eastAsia="Calibri" w:hAnsi="Consolas" w:cs="Times New Roman"/>
-              </w:rPr>
-            </w:pPr>
-            <w:r>
-              <w:rPr>
-                <w:rFonts w:ascii="Consolas" w:eastAsia="Calibri" w:hAnsi="Consolas" w:cs="Times New Roman"/>
+                <w:noProof/>
+              </w:rPr>
+            </w:pPr>
+            <w:r>
+              <w:rPr>
+                <w:rFonts w:ascii="Consolas" w:eastAsia="Calibri" w:hAnsi="Consolas" w:cs="Times New Roman"/>
+                <w:noProof/>
               </w:rPr>
               <w:lastRenderedPageBreak/>
-              <w:t xml:space="preserve">People: </w:t>
-            </w:r>
-          </w:p>
-          <w:p>
-            <w:pPr>
-              <w:spacing w:before="0" w:after="0"/>
-              <w:rPr>
-                <w:rFonts w:ascii="Consolas" w:eastAsia="Calibri" w:hAnsi="Consolas" w:cs="Times New Roman"/>
-              </w:rPr>
-            </w:pPr>
-            <w:r>
-              <w:rPr>
-                <w:rFonts w:ascii="Consolas" w:eastAsia="Calibri" w:hAnsi="Consolas" w:cs="Times New Roman"/>
+              <w:t>People:</w:t>
+            </w:r>
+          </w:p>
+          <w:p>
+            <w:pPr>
+              <w:spacing w:before="0" w:after="0"/>
+              <w:rPr>
+                <w:rFonts w:ascii="Consolas" w:eastAsia="Calibri" w:hAnsi="Consolas" w:cs="Times New Roman"/>
+                <w:noProof/>
+              </w:rPr>
+            </w:pPr>
+            <w:r>
+              <w:rPr>
+                <w:rFonts w:ascii="Consolas" w:eastAsia="Calibri" w:hAnsi="Consolas" w:cs="Times New Roman"/>
+                <w:noProof/>
               </w:rPr>
               <w:t>Pesho</w:t>
             </w:r>
@@ -1122,11 +1477,13 @@
               <w:spacing w:before="0" w:after="0"/>
               <w:rPr>
                 <w:rFonts w:ascii="Consolas" w:eastAsia="Calibri" w:hAnsi="Consolas" w:cs="Times New Roman"/>
-              </w:rPr>
-            </w:pPr>
-            <w:r>
-              <w:rPr>
-                <w:rFonts w:ascii="Consolas" w:eastAsia="Calibri" w:hAnsi="Consolas" w:cs="Times New Roman"/>
+                <w:noProof/>
+              </w:rPr>
+            </w:pPr>
+            <w:r>
+              <w:rPr>
+                <w:rFonts w:ascii="Consolas" w:eastAsia="Calibri" w:hAnsi="Consolas" w:cs="Times New Roman"/>
+                <w:noProof/>
               </w:rPr>
               <w:t>Maria</w:t>
             </w:r>
@@ -1136,11 +1493,13 @@
               <w:spacing w:before="0" w:after="0"/>
               <w:rPr>
                 <w:rFonts w:ascii="Consolas" w:eastAsia="Calibri" w:hAnsi="Consolas" w:cs="Times New Roman"/>
-              </w:rPr>
-            </w:pPr>
-            <w:r>
-              <w:rPr>
-                <w:rFonts w:ascii="Consolas" w:eastAsia="Calibri" w:hAnsi="Consolas" w:cs="Times New Roman"/>
+                <w:noProof/>
+              </w:rPr>
+            </w:pPr>
+            <w:r>
+              <w:rPr>
+                <w:rFonts w:ascii="Consolas" w:eastAsia="Calibri" w:hAnsi="Consolas" w:cs="Times New Roman"/>
+                <w:noProof/>
               </w:rPr>
               <w:t>Ivan</w:t>
             </w:r>
@@ -1150,11 +1509,13 @@
               <w:spacing w:before="0" w:after="0"/>
               <w:rPr>
                 <w:rFonts w:ascii="Consolas" w:eastAsia="Calibri" w:hAnsi="Consolas" w:cs="Times New Roman"/>
-              </w:rPr>
-            </w:pPr>
-            <w:r>
-              <w:rPr>
-                <w:rFonts w:ascii="Consolas" w:eastAsia="Calibri" w:hAnsi="Consolas" w:cs="Times New Roman"/>
+                <w:noProof/>
+              </w:rPr>
+            </w:pPr>
+            <w:r>
+              <w:rPr>
+                <w:rFonts w:ascii="Consolas" w:eastAsia="Calibri" w:hAnsi="Consolas" w:cs="Times New Roman"/>
+                <w:noProof/>
               </w:rPr>
               <w:t>Gosho</w:t>
             </w:r>
@@ -1164,11 +1525,13 @@
               <w:spacing w:before="0" w:after="0"/>
               <w:rPr>
                 <w:rFonts w:ascii="Consolas" w:eastAsia="Calibri" w:hAnsi="Consolas" w:cs="Times New Roman"/>
-              </w:rPr>
-            </w:pPr>
-            <w:r>
-              <w:rPr>
-                <w:rFonts w:ascii="Consolas" w:eastAsia="Calibri" w:hAnsi="Consolas" w:cs="Times New Roman"/>
+                <w:noProof/>
+              </w:rPr>
+            </w:pPr>
+            <w:r>
+              <w:rPr>
+                <w:rFonts w:ascii="Consolas" w:eastAsia="Calibri" w:hAnsi="Consolas" w:cs="Times New Roman"/>
+                <w:noProof/>
               </w:rPr>
               <w:t>Penka</w:t>
             </w:r>
@@ -1178,11 +1541,13 @@
               <w:spacing w:before="0" w:after="0"/>
               <w:rPr>
                 <w:rFonts w:ascii="Consolas" w:eastAsia="Calibri" w:hAnsi="Consolas" w:cs="Times New Roman"/>
-              </w:rPr>
-            </w:pPr>
-            <w:r>
-              <w:rPr>
-                <w:rFonts w:ascii="Consolas" w:eastAsia="Calibri" w:hAnsi="Consolas" w:cs="Times New Roman"/>
+                <w:noProof/>
+              </w:rPr>
+            </w:pPr>
+            <w:r>
+              <w:rPr>
+                <w:rFonts w:ascii="Consolas" w:eastAsia="Calibri" w:hAnsi="Consolas" w:cs="Times New Roman"/>
+                <w:noProof/>
               </w:rPr>
               <w:t>Kiril</w:t>
             </w:r>
@@ -1192,11 +1557,13 @@
               <w:spacing w:before="0" w:after="0"/>
               <w:rPr>
                 <w:rFonts w:ascii="Consolas" w:eastAsia="Calibri" w:hAnsi="Consolas" w:cs="Times New Roman"/>
-              </w:rPr>
-            </w:pPr>
-            <w:r>
-              <w:rPr>
-                <w:rFonts w:ascii="Consolas" w:eastAsia="Calibri" w:hAnsi="Consolas" w:cs="Times New Roman"/>
+                <w:noProof/>
+              </w:rPr>
+            </w:pPr>
+            <w:r>
+              <w:rPr>
+                <w:rFonts w:ascii="Consolas" w:eastAsia="Calibri" w:hAnsi="Consolas" w:cs="Times New Roman"/>
+                <w:noProof/>
               </w:rPr>
               <w:t>Doncho</w:t>
             </w:r>
@@ -1206,11 +1573,13 @@
               <w:spacing w:before="0" w:after="0"/>
               <w:rPr>
                 <w:rFonts w:ascii="Consolas" w:eastAsia="Calibri" w:hAnsi="Consolas" w:cs="Times New Roman"/>
-              </w:rPr>
-            </w:pPr>
-            <w:r>
-              <w:rPr>
-                <w:rFonts w:ascii="Consolas" w:eastAsia="Calibri" w:hAnsi="Consolas" w:cs="Times New Roman"/>
+                <w:noProof/>
+              </w:rPr>
+            </w:pPr>
+            <w:r>
+              <w:rPr>
+                <w:rFonts w:ascii="Consolas" w:eastAsia="Calibri" w:hAnsi="Consolas" w:cs="Times New Roman"/>
+                <w:noProof/>
               </w:rPr>
               <w:t>Asen</w:t>
             </w:r>
@@ -1220,43 +1589,50 @@
               <w:spacing w:before="0" w:after="0"/>
               <w:rPr>
                 <w:rFonts w:ascii="Consolas" w:eastAsia="Calibri" w:hAnsi="Consolas" w:cs="Times New Roman"/>
-              </w:rPr>
-            </w:pPr>
-            <w:r>
-              <w:rPr>
-                <w:rFonts w:ascii="Consolas" w:eastAsia="Calibri" w:hAnsi="Consolas" w:cs="Times New Roman"/>
-              </w:rPr>
-              <w:t xml:space="preserve">Connections: </w:t>
-            </w:r>
-          </w:p>
-          <w:p>
-            <w:pPr>
-              <w:spacing w:before="0" w:after="0"/>
-              <w:rPr>
-                <w:rFonts w:ascii="Consolas" w:eastAsia="Calibri" w:hAnsi="Consolas" w:cs="Times New Roman"/>
-              </w:rPr>
-            </w:pPr>
-            <w:r>
-              <w:rPr>
-                <w:rFonts w:ascii="Consolas" w:eastAsia="Calibri" w:hAnsi="Consolas" w:cs="Times New Roman"/>
+                <w:noProof/>
+              </w:rPr>
+            </w:pPr>
+            <w:r>
+              <w:rPr>
+                <w:rFonts w:ascii="Consolas" w:eastAsia="Calibri" w:hAnsi="Consolas" w:cs="Times New Roman"/>
+                <w:noProof/>
+              </w:rPr>
+              <w:t>Connections:</w:t>
+            </w:r>
+          </w:p>
+          <w:p>
+            <w:pPr>
+              <w:spacing w:before="0" w:after="0"/>
+              <w:rPr>
+                <w:rFonts w:ascii="Consolas" w:eastAsia="Calibri" w:hAnsi="Consolas" w:cs="Times New Roman"/>
+                <w:noProof/>
+              </w:rPr>
+            </w:pPr>
+            <w:r>
+              <w:rPr>
+                <w:rFonts w:ascii="Consolas" w:eastAsia="Calibri" w:hAnsi="Consolas" w:cs="Times New Roman"/>
+                <w:noProof/>
               </w:rPr>
               <w:t xml:space="preserve">Pesho </w:t>
             </w:r>
             <w:r>
               <w:rPr>
                 <w:rFonts w:ascii="Consolas" w:eastAsia="Calibri" w:hAnsi="Consolas" w:cs="Times New Roman"/>
+                <w:noProof/>
               </w:rPr>
               <w:t>-</w:t>
             </w:r>
             <w:r>
               <w:rPr>
                 <w:rFonts w:ascii="Consolas" w:eastAsia="Calibri" w:hAnsi="Consolas" w:cs="Times New Roman"/>
+                <w:noProof/>
               </w:rPr>
               <w:t xml:space="preserve"> </w:t>
             </w:r>
             <w:r>
               <w:rPr>
                 <w:rFonts w:ascii="Consolas" w:eastAsia="Calibri" w:hAnsi="Consolas" w:cs="Times New Roman"/>
+                <w:noProof/>
               </w:rPr>
               <w:t>Maria</w:t>
             </w:r>
@@ -1266,17 +1642,20 @@
               <w:spacing w:before="0" w:after="0"/>
               <w:rPr>
                 <w:rFonts w:ascii="Consolas" w:eastAsia="Calibri" w:hAnsi="Consolas" w:cs="Times New Roman"/>
-              </w:rPr>
-            </w:pPr>
-            <w:r>
-              <w:rPr>
-                <w:rFonts w:ascii="Consolas" w:eastAsia="Calibri" w:hAnsi="Consolas" w:cs="Times New Roman"/>
+                <w:noProof/>
+              </w:rPr>
+            </w:pPr>
+            <w:r>
+              <w:rPr>
+                <w:rFonts w:ascii="Consolas" w:eastAsia="Calibri" w:hAnsi="Consolas" w:cs="Times New Roman"/>
+                <w:noProof/>
               </w:rPr>
               <w:t>Maria -</w:t>
             </w:r>
             <w:r>
               <w:rPr>
                 <w:rFonts w:ascii="Consolas" w:eastAsia="Calibri" w:hAnsi="Consolas" w:cs="Times New Roman"/>
+                <w:noProof/>
               </w:rPr>
               <w:t xml:space="preserve"> Ivan</w:t>
             </w:r>
@@ -1286,17 +1665,20 @@
               <w:spacing w:before="0" w:after="0"/>
               <w:rPr>
                 <w:rFonts w:ascii="Consolas" w:eastAsia="Calibri" w:hAnsi="Consolas" w:cs="Times New Roman"/>
-              </w:rPr>
-            </w:pPr>
-            <w:r>
-              <w:rPr>
-                <w:rFonts w:ascii="Consolas" w:eastAsia="Calibri" w:hAnsi="Consolas" w:cs="Times New Roman"/>
+                <w:noProof/>
+              </w:rPr>
+            </w:pPr>
+            <w:r>
+              <w:rPr>
+                <w:rFonts w:ascii="Consolas" w:eastAsia="Calibri" w:hAnsi="Consolas" w:cs="Times New Roman"/>
+                <w:noProof/>
               </w:rPr>
               <w:t>Ivan -</w:t>
             </w:r>
             <w:r>
               <w:rPr>
                 <w:rFonts w:ascii="Consolas" w:eastAsia="Calibri" w:hAnsi="Consolas" w:cs="Times New Roman"/>
+                <w:noProof/>
               </w:rPr>
               <w:t xml:space="preserve"> Gosho</w:t>
             </w:r>
@@ -1306,17 +1688,20 @@
               <w:spacing w:before="0" w:after="0"/>
               <w:rPr>
                 <w:rFonts w:ascii="Consolas" w:eastAsia="Calibri" w:hAnsi="Consolas" w:cs="Times New Roman"/>
-              </w:rPr>
-            </w:pPr>
-            <w:r>
-              <w:rPr>
-                <w:rFonts w:ascii="Consolas" w:eastAsia="Calibri" w:hAnsi="Consolas" w:cs="Times New Roman"/>
+                <w:noProof/>
+              </w:rPr>
+            </w:pPr>
+            <w:r>
+              <w:rPr>
+                <w:rFonts w:ascii="Consolas" w:eastAsia="Calibri" w:hAnsi="Consolas" w:cs="Times New Roman"/>
+                <w:noProof/>
               </w:rPr>
               <w:t>Gosho -</w:t>
             </w:r>
             <w:r>
               <w:rPr>
                 <w:rFonts w:ascii="Consolas" w:eastAsia="Calibri" w:hAnsi="Consolas" w:cs="Times New Roman"/>
+                <w:noProof/>
               </w:rPr>
               <w:t xml:space="preserve"> Penka</w:t>
             </w:r>
@@ -1326,17 +1711,20 @@
               <w:spacing w:before="0" w:after="0"/>
               <w:rPr>
                 <w:rFonts w:ascii="Consolas" w:eastAsia="Calibri" w:hAnsi="Consolas" w:cs="Times New Roman"/>
-              </w:rPr>
-            </w:pPr>
-            <w:r>
-              <w:rPr>
-                <w:rFonts w:ascii="Consolas" w:eastAsia="Calibri" w:hAnsi="Consolas" w:cs="Times New Roman"/>
+                <w:noProof/>
+              </w:rPr>
+            </w:pPr>
+            <w:r>
+              <w:rPr>
+                <w:rFonts w:ascii="Consolas" w:eastAsia="Calibri" w:hAnsi="Consolas" w:cs="Times New Roman"/>
+                <w:noProof/>
               </w:rPr>
               <w:t>Penka -</w:t>
             </w:r>
             <w:r>
               <w:rPr>
                 <w:rFonts w:ascii="Consolas" w:eastAsia="Calibri" w:hAnsi="Consolas" w:cs="Times New Roman"/>
+                <w:noProof/>
               </w:rPr>
               <w:t xml:space="preserve"> Pesho</w:t>
             </w:r>
@@ -1346,17 +1734,20 @@
               <w:spacing w:before="0" w:after="0"/>
               <w:rPr>
                 <w:rFonts w:ascii="Consolas" w:eastAsia="Calibri" w:hAnsi="Consolas" w:cs="Times New Roman"/>
-              </w:rPr>
-            </w:pPr>
-            <w:r>
-              <w:rPr>
-                <w:rFonts w:ascii="Consolas" w:eastAsia="Calibri" w:hAnsi="Consolas" w:cs="Times New Roman"/>
+                <w:noProof/>
+              </w:rPr>
+            </w:pPr>
+            <w:r>
+              <w:rPr>
+                <w:rFonts w:ascii="Consolas" w:eastAsia="Calibri" w:hAnsi="Consolas" w:cs="Times New Roman"/>
+                <w:noProof/>
               </w:rPr>
               <w:t>Gosho -</w:t>
             </w:r>
             <w:r>
               <w:rPr>
                 <w:rFonts w:ascii="Consolas" w:eastAsia="Calibri" w:hAnsi="Consolas" w:cs="Times New Roman"/>
+                <w:noProof/>
               </w:rPr>
               <w:t xml:space="preserve"> Kiril</w:t>
             </w:r>
@@ -1366,17 +1757,20 @@
               <w:spacing w:before="0" w:after="0"/>
               <w:rPr>
                 <w:rFonts w:ascii="Consolas" w:eastAsia="Calibri" w:hAnsi="Consolas" w:cs="Times New Roman"/>
-              </w:rPr>
-            </w:pPr>
-            <w:r>
-              <w:rPr>
-                <w:rFonts w:ascii="Consolas" w:eastAsia="Calibri" w:hAnsi="Consolas" w:cs="Times New Roman"/>
+                <w:noProof/>
+              </w:rPr>
+            </w:pPr>
+            <w:r>
+              <w:rPr>
+                <w:rFonts w:ascii="Consolas" w:eastAsia="Calibri" w:hAnsi="Consolas" w:cs="Times New Roman"/>
+                <w:noProof/>
               </w:rPr>
               <w:t>Kiril -</w:t>
             </w:r>
             <w:r>
               <w:rPr>
                 <w:rFonts w:ascii="Consolas" w:eastAsia="Calibri" w:hAnsi="Consolas" w:cs="Times New Roman"/>
+                <w:noProof/>
               </w:rPr>
               <w:t xml:space="preserve"> Doncho</w:t>
             </w:r>
@@ -1386,17 +1780,20 @@
               <w:spacing w:before="0" w:after="0"/>
               <w:rPr>
                 <w:rFonts w:ascii="Consolas" w:eastAsia="Calibri" w:hAnsi="Consolas" w:cs="Times New Roman"/>
-              </w:rPr>
-            </w:pPr>
-            <w:r>
-              <w:rPr>
-                <w:rFonts w:ascii="Consolas" w:eastAsia="Calibri" w:hAnsi="Consolas" w:cs="Times New Roman"/>
+                <w:noProof/>
+              </w:rPr>
+            </w:pPr>
+            <w:r>
+              <w:rPr>
+                <w:rFonts w:ascii="Consolas" w:eastAsia="Calibri" w:hAnsi="Consolas" w:cs="Times New Roman"/>
+                <w:noProof/>
               </w:rPr>
               <w:t>Doncho -</w:t>
             </w:r>
             <w:r>
               <w:rPr>
                 <w:rFonts w:ascii="Consolas" w:eastAsia="Calibri" w:hAnsi="Consolas" w:cs="Times New Roman"/>
+                <w:noProof/>
               </w:rPr>
               <w:t xml:space="preserve"> Asen</w:t>
             </w:r>
@@ -1406,11 +1803,13 @@
               <w:spacing w:before="0" w:after="0"/>
               <w:rPr>
                 <w:rFonts w:ascii="Consolas" w:eastAsia="Calibri" w:hAnsi="Consolas" w:cs="Times New Roman"/>
-              </w:rPr>
-            </w:pPr>
-            <w:r>
-              <w:rPr>
-                <w:rFonts w:ascii="Consolas" w:eastAsia="Calibri" w:hAnsi="Consolas" w:cs="Times New Roman"/>
+                <w:noProof/>
+              </w:rPr>
+            </w:pPr>
+            <w:r>
+              <w:rPr>
+                <w:rFonts w:ascii="Consolas" w:eastAsia="Calibri" w:hAnsi="Consolas" w:cs="Times New Roman"/>
+                <w:noProof/>
               </w:rPr>
               <w:t>END</w:t>
             </w:r>
@@ -1441,15 +1840,46 @@
           </w:tcPr>
           <w:p>
             <w:pPr>
-              <w:spacing w:before="0" w:after="0"/>
-              <w:rPr>
-                <w:rFonts w:ascii="Consolas" w:eastAsia="Calibri" w:hAnsi="Consolas" w:cs="Times New Roman"/>
-              </w:rPr>
-            </w:pPr>
-          </w:p>
-          <w:p>
-            <w:pPr>
-              <w:spacing w:before="0" w:after="0"/>
+              <w:spacing w:before="0"/>
+              <w:rPr>
+                <w:lang w:val="bg-BG"/>
+              </w:rPr>
+            </w:pPr>
+            <w:r>
+              <w:rPr>
+                <w:lang w:val="bg-BG"/>
+              </w:rPr>
+              <w:t xml:space="preserve">Примерно разпределение на играчите, при което се получава максималният възможен брой </w:t>
+            </w:r>
+            <w:r>
+              <w:rPr>
+                <w:lang w:val="bg-BG"/>
+              </w:rPr>
+              <w:t>двойки играчи</w:t>
+            </w:r>
+            <w:r>
+              <w:rPr>
+                <w:lang w:val="bg-BG"/>
+              </w:rPr>
+              <w:t xml:space="preserve"> – </w:t>
+            </w:r>
+            <w:r>
+              <w:rPr>
+                <w:lang w:val="bg-BG"/>
+              </w:rPr>
+              <w:t>4</w:t>
+            </w:r>
+            <w:r>
+              <w:rPr>
+                <w:lang w:val="bg-BG"/>
+              </w:rPr>
+              <w:t>:</w:t>
+            </w:r>
+          </w:p>
+          <w:p>
+            <w:pPr>
+              <w:spacing w:before="0" w:after="0"/>
+              <w:jc w:val="center"/>
               <w:rPr>
                 <w:rFonts w:ascii="Consolas" w:eastAsia="Calibri" w:hAnsi="Consolas" w:cs="Times New Roman"/>
               </w:rPr>
@@ -1460,10 +1890,10 @@
                 <w:noProof/>
               </w:rPr>
               <w:drawing>
-                <wp:inline distT="0" distB="0" distL="0" distR="0">
-                  <wp:extent cx="4514850" cy="1581150"/>
-                  <wp:effectExtent l="0" t="0" r="0" b="0"/>
-                  <wp:docPr id="10" name="Picture 10" descr="E:\Soft Uni\Soft Uni Problems\problem 10 new\Problem 10 Tennis\Test02-2.png"/>
+                <wp:inline distT="0" distB="0" distL="0" distR="0" wp14:anchorId="7D522B40">
+                  <wp:extent cx="4417695" cy="1350633"/>
+                  <wp:effectExtent l="0" t="0" r="1905" b="2540"/>
+                  <wp:docPr id="9" name="Picture 9"/>
                   <wp:cNvGraphicFramePr>
                     <a:graphicFrameLocks xmlns:a="http://schemas.openxmlformats.org/drawingml/2006/main" noChangeAspect="1"/>
                   </wp:cNvGraphicFramePr>
@@ -1471,13 +1901,13 @@
                     <a:graphicData uri="http://schemas.openxmlformats.org/drawingml/2006/picture">
                       <pic:pic xmlns:pic="http://schemas.openxmlformats.org/drawingml/2006/picture">
                         <pic:nvPicPr>
-                          <pic:cNvPr id="0" name="Picture 4" descr="E:\Soft Uni\Soft Uni Problems\problem 10 new\Problem 10 Tennis\Test02-2.png"/>
+                          <pic:cNvPr id="0" name="Picture 4"/>
                           <pic:cNvPicPr>
                             <a:picLocks noChangeAspect="1" noChangeArrowheads="1"/>
                           </pic:cNvPicPr>
                         </pic:nvPicPr>
                         <pic:blipFill>
-                          <a:blip r:embed="rId10">
+                          <a:blip r:embed="rId10" cstate="print">
                             <a:extLst>
                               <a:ext uri="{28A0092B-C50C-407E-A947-70E740481C1C}">
                                 <a14:useLocalDpi xmlns:a14="http://schemas.microsoft.com/office/drawing/2010/main" val="0"/>
@@ -1492,15 +1922,12 @@
                         <pic:spPr bwMode="auto">
                           <a:xfrm>
                             <a:off x="0" y="0"/>
-                            <a:ext cx="4514850" cy="1581150"/>
+                            <a:ext cx="4437781" cy="1356774"/>
                           </a:xfrm>
                           <a:prstGeom prst="rect">
                             <a:avLst/>
                           </a:prstGeom>
                           <a:noFill/>
-                          <a:ln>
-                            <a:noFill/>
-                          </a:ln>
                         </pic:spPr>
                       </pic:pic>
                     </a:graphicData>
@@ -1513,10 +1940,567 @@
       </w:tr>
     </w:tbl>
     <w:p/>
+    <w:tbl>
+      <w:tblPr>
+        <w:tblStyle w:val="TableGrid"/>
+        <w:tblW w:w="10530" w:type="dxa"/>
+        <w:tblInd w:w="85" w:type="dxa"/>
+        <w:tblLayout w:type="fixed"/>
+        <w:tblCellMar>
+          <w:top w:w="57" w:type="dxa"/>
+          <w:left w:w="85" w:type="dxa"/>
+          <w:bottom w:w="57" w:type="dxa"/>
+          <w:right w:w="85" w:type="dxa"/>
+        </w:tblCellMar>
+        <w:tblLook w:val="04A0" w:firstRow="1" w:lastRow="0" w:firstColumn="1" w:lastColumn="0" w:noHBand="0" w:noVBand="1"/>
+      </w:tblPr>
+      <w:tblGrid>
+        <w:gridCol w:w="2160"/>
+        <w:gridCol w:w="1080"/>
+        <w:gridCol w:w="7290"/>
+      </w:tblGrid>
+      <w:tr>
+        <w:tc>
+          <w:tcPr>
+            <w:tcW w:w="2160" w:type="dxa"/>
+            <w:shd w:val="clear" w:color="auto" w:fill="D9D9D9"/>
+          </w:tcPr>
+          <w:p>
+            <w:pPr>
+              <w:spacing w:before="0" w:after="0"/>
+              <w:rPr>
+                <w:rFonts w:ascii="Calibri" w:eastAsia="Calibri" w:hAnsi="Calibri" w:cs="Times New Roman"/>
+                <w:b/>
+                <w:lang w:val="bg-BG"/>
+              </w:rPr>
+            </w:pPr>
+            <w:r>
+              <w:rPr>
+                <w:rFonts w:ascii="Calibri" w:eastAsia="Calibri" w:hAnsi="Calibri" w:cs="Times New Roman"/>
+                <w:b/>
+                <w:lang w:val="bg-BG"/>
+              </w:rPr>
+              <w:t>Вход</w:t>
+            </w:r>
+          </w:p>
+        </w:tc>
+        <w:tc>
+          <w:tcPr>
+            <w:tcW w:w="1080" w:type="dxa"/>
+            <w:shd w:val="clear" w:color="auto" w:fill="D9D9D9"/>
+          </w:tcPr>
+          <w:p>
+            <w:pPr>
+              <w:spacing w:before="0" w:after="0"/>
+              <w:rPr>
+                <w:rFonts w:ascii="Calibri" w:eastAsia="Calibri" w:hAnsi="Calibri" w:cs="Times New Roman"/>
+                <w:b/>
+                <w:lang w:val="bg-BG"/>
+              </w:rPr>
+            </w:pPr>
+            <w:r>
+              <w:rPr>
+                <w:rFonts w:ascii="Calibri" w:eastAsia="Calibri" w:hAnsi="Calibri" w:cs="Times New Roman"/>
+                <w:b/>
+                <w:lang w:val="bg-BG"/>
+              </w:rPr>
+              <w:t>Изход</w:t>
+            </w:r>
+          </w:p>
+        </w:tc>
+        <w:tc>
+          <w:tcPr>
+            <w:tcW w:w="7290" w:type="dxa"/>
+            <w:shd w:val="clear" w:color="auto" w:fill="D9D9D9"/>
+          </w:tcPr>
+          <w:p>
+            <w:pPr>
+              <w:spacing w:before="0" w:after="0"/>
+              <w:rPr>
+                <w:rFonts w:ascii="Calibri" w:eastAsia="Calibri" w:hAnsi="Calibri" w:cs="Times New Roman"/>
+                <w:b/>
+                <w:lang w:val="bg-BG"/>
+              </w:rPr>
+            </w:pPr>
+            <w:r>
+              <w:rPr>
+                <w:rFonts w:ascii="Calibri" w:eastAsia="Calibri" w:hAnsi="Calibri" w:cs="Times New Roman"/>
+                <w:b/>
+                <w:lang w:val="bg-BG"/>
+              </w:rPr>
+              <w:t>Разяснения</w:t>
+            </w:r>
+          </w:p>
+        </w:tc>
+      </w:tr>
+      <w:tr>
+        <w:trPr>
+          <w:trHeight w:val="4172"/>
+        </w:trPr>
+        <w:tc>
+          <w:tcPr>
+            <w:tcW w:w="2160" w:type="dxa"/>
+          </w:tcPr>
+          <w:p>
+            <w:pPr>
+              <w:spacing w:before="0" w:after="0"/>
+              <w:rPr>
+                <w:rFonts w:ascii="Consolas" w:eastAsia="Calibri" w:hAnsi="Consolas" w:cs="Times New Roman"/>
+                <w:noProof/>
+              </w:rPr>
+            </w:pPr>
+            <w:r>
+              <w:rPr>
+                <w:rFonts w:ascii="Consolas" w:eastAsia="Calibri" w:hAnsi="Consolas" w:cs="Times New Roman"/>
+                <w:noProof/>
+              </w:rPr>
+              <w:t>People:</w:t>
+            </w:r>
+          </w:p>
+          <w:p>
+            <w:pPr>
+              <w:spacing w:before="0" w:after="0"/>
+              <w:rPr>
+                <w:rFonts w:ascii="Consolas" w:eastAsia="Calibri" w:hAnsi="Consolas" w:cs="Times New Roman"/>
+                <w:noProof/>
+              </w:rPr>
+            </w:pPr>
+            <w:r>
+              <w:rPr>
+                <w:rFonts w:ascii="Consolas" w:eastAsia="Calibri" w:hAnsi="Consolas" w:cs="Times New Roman"/>
+                <w:noProof/>
+              </w:rPr>
+              <w:t>Go</w:t>
+            </w:r>
+          </w:p>
+          <w:p>
+            <w:pPr>
+              <w:spacing w:before="0" w:after="0"/>
+              <w:rPr>
+                <w:rFonts w:ascii="Consolas" w:eastAsia="Calibri" w:hAnsi="Consolas" w:cs="Times New Roman"/>
+                <w:noProof/>
+              </w:rPr>
+            </w:pPr>
+            <w:r>
+              <w:rPr>
+                <w:rFonts w:ascii="Consolas" w:eastAsia="Calibri" w:hAnsi="Consolas" w:cs="Times New Roman"/>
+                <w:noProof/>
+              </w:rPr>
+              <w:t>VB</w:t>
+            </w:r>
+          </w:p>
+          <w:p>
+            <w:pPr>
+              <w:spacing w:before="0" w:after="0"/>
+              <w:rPr>
+                <w:rFonts w:ascii="Consolas" w:eastAsia="Calibri" w:hAnsi="Consolas" w:cs="Times New Roman"/>
+                <w:noProof/>
+              </w:rPr>
+            </w:pPr>
+            <w:r>
+              <w:rPr>
+                <w:rFonts w:ascii="Consolas" w:eastAsia="Calibri" w:hAnsi="Consolas" w:cs="Times New Roman"/>
+                <w:noProof/>
+              </w:rPr>
+              <w:t>PHP</w:t>
+            </w:r>
+          </w:p>
+          <w:p>
+            <w:pPr>
+              <w:spacing w:before="0" w:after="0"/>
+              <w:rPr>
+                <w:rFonts w:ascii="Consolas" w:eastAsia="Calibri" w:hAnsi="Consolas" w:cs="Times New Roman"/>
+                <w:noProof/>
+              </w:rPr>
+            </w:pPr>
+            <w:r>
+              <w:rPr>
+                <w:rFonts w:ascii="Consolas" w:eastAsia="Calibri" w:hAnsi="Consolas" w:cs="Times New Roman"/>
+                <w:noProof/>
+              </w:rPr>
+              <w:t>JavaScript</w:t>
+            </w:r>
+          </w:p>
+          <w:p>
+            <w:pPr>
+              <w:spacing w:before="0" w:after="0"/>
+              <w:rPr>
+                <w:rFonts w:ascii="Consolas" w:eastAsia="Calibri" w:hAnsi="Consolas" w:cs="Times New Roman"/>
+                <w:noProof/>
+              </w:rPr>
+            </w:pPr>
+            <w:r>
+              <w:rPr>
+                <w:rFonts w:ascii="Consolas" w:eastAsia="Calibri" w:hAnsi="Consolas" w:cs="Times New Roman"/>
+                <w:noProof/>
+              </w:rPr>
+              <w:t>CSharp</w:t>
+            </w:r>
+          </w:p>
+          <w:p>
+            <w:pPr>
+              <w:spacing w:before="0" w:after="0"/>
+              <w:rPr>
+                <w:rFonts w:ascii="Consolas" w:eastAsia="Calibri" w:hAnsi="Consolas" w:cs="Times New Roman"/>
+                <w:noProof/>
+              </w:rPr>
+            </w:pPr>
+            <w:r>
+              <w:rPr>
+                <w:rFonts w:ascii="Consolas" w:eastAsia="Calibri" w:hAnsi="Consolas" w:cs="Times New Roman"/>
+                <w:noProof/>
+              </w:rPr>
+              <w:t>Ruby</w:t>
+            </w:r>
+          </w:p>
+          <w:p>
+            <w:pPr>
+              <w:spacing w:before="0" w:after="0"/>
+              <w:rPr>
+                <w:rFonts w:ascii="Consolas" w:eastAsia="Calibri" w:hAnsi="Consolas" w:cs="Times New Roman"/>
+                <w:noProof/>
+              </w:rPr>
+            </w:pPr>
+            <w:r>
+              <w:rPr>
+                <w:rFonts w:ascii="Consolas" w:eastAsia="Calibri" w:hAnsi="Consolas" w:cs="Times New Roman"/>
+                <w:noProof/>
+              </w:rPr>
+              <w:t>Java</w:t>
+            </w:r>
+          </w:p>
+          <w:p>
+            <w:pPr>
+              <w:spacing w:before="0" w:after="0"/>
+              <w:rPr>
+                <w:rFonts w:ascii="Consolas" w:eastAsia="Calibri" w:hAnsi="Consolas" w:cs="Times New Roman"/>
+                <w:noProof/>
+              </w:rPr>
+            </w:pPr>
+            <w:r>
+              <w:rPr>
+                <w:rFonts w:ascii="Consolas" w:eastAsia="Calibri" w:hAnsi="Consolas" w:cs="Times New Roman"/>
+                <w:noProof/>
+              </w:rPr>
+              <w:t>SQL</w:t>
+            </w:r>
+          </w:p>
+          <w:p>
+            <w:pPr>
+              <w:spacing w:before="0" w:after="0"/>
+              <w:rPr>
+                <w:rFonts w:ascii="Consolas" w:eastAsia="Calibri" w:hAnsi="Consolas" w:cs="Times New Roman"/>
+                <w:noProof/>
+              </w:rPr>
+            </w:pPr>
+            <w:r>
+              <w:rPr>
+                <w:rFonts w:ascii="Consolas" w:eastAsia="Calibri" w:hAnsi="Consolas" w:cs="Times New Roman"/>
+                <w:noProof/>
+              </w:rPr>
+              <w:t>Python</w:t>
+            </w:r>
+          </w:p>
+          <w:p>
+            <w:pPr>
+              <w:spacing w:before="0" w:after="0"/>
+              <w:rPr>
+                <w:rFonts w:ascii="Consolas" w:eastAsia="Calibri" w:hAnsi="Consolas" w:cs="Times New Roman"/>
+                <w:noProof/>
+              </w:rPr>
+            </w:pPr>
+            <w:r>
+              <w:rPr>
+                <w:rFonts w:ascii="Consolas" w:eastAsia="Calibri" w:hAnsi="Consolas" w:cs="Times New Roman"/>
+                <w:noProof/>
+              </w:rPr>
+              <w:t>Basic</w:t>
+            </w:r>
+          </w:p>
+          <w:p>
+            <w:pPr>
+              <w:spacing w:before="0" w:after="0"/>
+              <w:rPr>
+                <w:rFonts w:ascii="Consolas" w:eastAsia="Calibri" w:hAnsi="Consolas" w:cs="Times New Roman"/>
+                <w:noProof/>
+              </w:rPr>
+            </w:pPr>
+            <w:r>
+              <w:rPr>
+                <w:rFonts w:ascii="Consolas" w:eastAsia="Calibri" w:hAnsi="Consolas" w:cs="Times New Roman"/>
+                <w:noProof/>
+              </w:rPr>
+              <w:t>Connections:</w:t>
+            </w:r>
+          </w:p>
+          <w:p>
+            <w:pPr>
+              <w:spacing w:before="0" w:after="0"/>
+              <w:rPr>
+                <w:rFonts w:ascii="Consolas" w:eastAsia="Calibri" w:hAnsi="Consolas" w:cs="Times New Roman"/>
+                <w:noProof/>
+              </w:rPr>
+            </w:pPr>
+            <w:r>
+              <w:rPr>
+                <w:rFonts w:ascii="Consolas" w:eastAsia="Calibri" w:hAnsi="Consolas" w:cs="Times New Roman"/>
+                <w:noProof/>
+              </w:rPr>
+              <w:t>Go - PHP</w:t>
+            </w:r>
+          </w:p>
+          <w:p>
+            <w:pPr>
+              <w:spacing w:before="0" w:after="0"/>
+              <w:rPr>
+                <w:rFonts w:ascii="Consolas" w:eastAsia="Calibri" w:hAnsi="Consolas" w:cs="Times New Roman"/>
+                <w:noProof/>
+              </w:rPr>
+            </w:pPr>
+            <w:r>
+              <w:rPr>
+                <w:rFonts w:ascii="Consolas" w:eastAsia="Calibri" w:hAnsi="Consolas" w:cs="Times New Roman"/>
+                <w:noProof/>
+              </w:rPr>
+              <w:t>PHP - VB</w:t>
+            </w:r>
+          </w:p>
+          <w:p>
+            <w:pPr>
+              <w:spacing w:before="0" w:after="0"/>
+              <w:rPr>
+                <w:rFonts w:ascii="Consolas" w:eastAsia="Calibri" w:hAnsi="Consolas" w:cs="Times New Roman"/>
+                <w:noProof/>
+              </w:rPr>
+            </w:pPr>
+            <w:r>
+              <w:rPr>
+                <w:rFonts w:ascii="Consolas" w:eastAsia="Calibri" w:hAnsi="Consolas" w:cs="Times New Roman"/>
+                <w:noProof/>
+              </w:rPr>
+              <w:t>PHP - JavaScript</w:t>
+            </w:r>
+          </w:p>
+          <w:p>
+            <w:pPr>
+              <w:spacing w:before="0" w:after="0"/>
+              <w:rPr>
+                <w:rFonts w:ascii="Consolas" w:eastAsia="Calibri" w:hAnsi="Consolas" w:cs="Times New Roman"/>
+                <w:noProof/>
+              </w:rPr>
+            </w:pPr>
+            <w:r>
+              <w:rPr>
+                <w:rFonts w:ascii="Consolas" w:eastAsia="Calibri" w:hAnsi="Consolas" w:cs="Times New Roman"/>
+                <w:noProof/>
+              </w:rPr>
+              <w:t>CSharp - Ruby</w:t>
+            </w:r>
+          </w:p>
+          <w:p>
+            <w:pPr>
+              <w:spacing w:before="0" w:after="0"/>
+              <w:rPr>
+                <w:rFonts w:ascii="Consolas" w:eastAsia="Calibri" w:hAnsi="Consolas" w:cs="Times New Roman"/>
+                <w:noProof/>
+              </w:rPr>
+            </w:pPr>
+            <w:r>
+              <w:rPr>
+                <w:rFonts w:ascii="Consolas" w:eastAsia="Calibri" w:hAnsi="Consolas" w:cs="Times New Roman"/>
+                <w:noProof/>
+              </w:rPr>
+              <w:t>Java - Ruby</w:t>
+            </w:r>
+          </w:p>
+          <w:p>
+            <w:pPr>
+              <w:spacing w:before="0" w:after="0"/>
+              <w:rPr>
+                <w:rFonts w:ascii="Consolas" w:eastAsia="Calibri" w:hAnsi="Consolas" w:cs="Times New Roman"/>
+                <w:noProof/>
+              </w:rPr>
+            </w:pPr>
+            <w:r>
+              <w:rPr>
+                <w:rFonts w:ascii="Consolas" w:eastAsia="Calibri" w:hAnsi="Consolas" w:cs="Times New Roman"/>
+                <w:noProof/>
+              </w:rPr>
+              <w:t>Java - Python</w:t>
+            </w:r>
+          </w:p>
+          <w:p>
+            <w:pPr>
+              <w:spacing w:before="0" w:after="0"/>
+              <w:rPr>
+                <w:rFonts w:ascii="Consolas" w:eastAsia="Calibri" w:hAnsi="Consolas" w:cs="Times New Roman"/>
+                <w:noProof/>
+              </w:rPr>
+            </w:pPr>
+            <w:r>
+              <w:rPr>
+                <w:rFonts w:ascii="Consolas" w:eastAsia="Calibri" w:hAnsi="Consolas" w:cs="Times New Roman"/>
+                <w:noProof/>
+              </w:rPr>
+              <w:t>SQL - Basic</w:t>
+            </w:r>
+          </w:p>
+          <w:p>
+            <w:pPr>
+              <w:spacing w:before="0" w:after="0"/>
+              <w:rPr>
+                <w:rFonts w:ascii="Consolas" w:eastAsia="Calibri" w:hAnsi="Consolas" w:cs="Times New Roman"/>
+                <w:noProof/>
+              </w:rPr>
+            </w:pPr>
+            <w:r>
+              <w:rPr>
+                <w:rFonts w:ascii="Consolas" w:eastAsia="Calibri" w:hAnsi="Consolas" w:cs="Times New Roman"/>
+                <w:noProof/>
+              </w:rPr>
+              <w:t>Ruby - SQL</w:t>
+            </w:r>
+          </w:p>
+          <w:p>
+            <w:pPr>
+              <w:spacing w:before="0" w:after="0"/>
+              <w:rPr>
+                <w:rFonts w:ascii="Consolas" w:eastAsia="Calibri" w:hAnsi="Consolas" w:cs="Times New Roman"/>
+                <w:noProof/>
+              </w:rPr>
+            </w:pPr>
+            <w:r>
+              <w:rPr>
+                <w:rFonts w:ascii="Consolas" w:eastAsia="Calibri" w:hAnsi="Consolas" w:cs="Times New Roman"/>
+                <w:noProof/>
+              </w:rPr>
+              <w:t>Basic - Python</w:t>
+            </w:r>
+          </w:p>
+          <w:p>
+            <w:pPr>
+              <w:spacing w:before="0" w:after="0"/>
+              <w:rPr>
+                <w:rFonts w:ascii="Consolas" w:eastAsia="Calibri" w:hAnsi="Consolas" w:cs="Times New Roman"/>
+                <w:noProof/>
+              </w:rPr>
+            </w:pPr>
+            <w:r>
+              <w:rPr>
+                <w:rFonts w:ascii="Consolas" w:eastAsia="Calibri" w:hAnsi="Consolas" w:cs="Times New Roman"/>
+                <w:noProof/>
+              </w:rPr>
+              <w:t>END</w:t>
+            </w:r>
+          </w:p>
+        </w:tc>
+        <w:tc>
+          <w:tcPr>
+            <w:tcW w:w="1080" w:type="dxa"/>
+          </w:tcPr>
+          <w:p>
+            <w:pPr>
+              <w:spacing w:before="0" w:after="0"/>
+              <w:rPr>
+                <w:rFonts w:ascii="Consolas" w:eastAsia="Calibri" w:hAnsi="Consolas" w:cs="Times New Roman"/>
+                <w:noProof/>
+              </w:rPr>
+            </w:pPr>
+            <w:r>
+              <w:rPr>
+                <w:rFonts w:ascii="Consolas" w:eastAsia="Calibri" w:hAnsi="Consolas" w:cs="Times New Roman"/>
+                <w:noProof/>
+              </w:rPr>
+              <w:t>4</w:t>
+            </w:r>
+          </w:p>
+        </w:tc>
+        <w:tc>
+          <w:tcPr>
+            <w:tcW w:w="7290" w:type="dxa"/>
+          </w:tcPr>
+          <w:p>
+            <w:pPr>
+              <w:spacing w:before="0"/>
+              <w:rPr>
+                <w:lang w:val="bg-BG"/>
+              </w:rPr>
+            </w:pPr>
+            <w:r>
+              <w:rPr>
+                <w:lang w:val="bg-BG"/>
+              </w:rPr>
+              <w:t>Примерно разпределение на играчите, при което се получава максималният възможен брой двойки играчи – 4:</w:t>
+            </w:r>
+          </w:p>
+          <w:p>
+            <w:pPr>
+              <w:spacing w:before="0" w:after="0"/>
+              <w:jc w:val="center"/>
+              <w:rPr>
+                <w:rFonts w:ascii="Consolas" w:eastAsia="Calibri" w:hAnsi="Consolas" w:cs="Times New Roman"/>
+                <w:noProof/>
+              </w:rPr>
+            </w:pPr>
+            <w:r>
+              <w:rPr>
+                <w:rFonts w:ascii="Consolas" w:eastAsia="Calibri" w:hAnsi="Consolas" w:cs="Times New Roman"/>
+                <w:noProof/>
+              </w:rPr>
+              <w:drawing>
+                <wp:inline distT="0" distB="0" distL="0" distR="0" wp14:anchorId="02A0C1DA">
+                  <wp:extent cx="3705734" cy="2000250"/>
+                  <wp:effectExtent l="0" t="0" r="9525" b="0"/>
+                  <wp:docPr id="13" name="Picture 13"/>
+                  <wp:cNvGraphicFramePr>
+                    <a:graphicFrameLocks xmlns:a="http://schemas.openxmlformats.org/drawingml/2006/main" noChangeAspect="1"/>
+                  </wp:cNvGraphicFramePr>
+                  <a:graphic xmlns:a="http://schemas.openxmlformats.org/drawingml/2006/main">
+                    <a:graphicData uri="http://schemas.openxmlformats.org/drawingml/2006/picture">
+                      <pic:pic xmlns:pic="http://schemas.openxmlformats.org/drawingml/2006/picture">
+                        <pic:nvPicPr>
+                          <pic:cNvPr id="0" name="Picture 5"/>
+                          <pic:cNvPicPr>
+                            <a:picLocks noChangeAspect="1" noChangeArrowheads="1"/>
+                          </pic:cNvPicPr>
+                        </pic:nvPicPr>
+                        <pic:blipFill>
+                          <a:blip r:embed="rId11">
+                            <a:extLst>
+                              <a:ext uri="{28A0092B-C50C-407E-A947-70E740481C1C}">
+                                <a14:useLocalDpi xmlns:a14="http://schemas.microsoft.com/office/drawing/2010/main" val="0"/>
+                              </a:ext>
+                            </a:extLst>
+                          </a:blip>
+                          <a:srcRect/>
+                          <a:stretch>
+                            <a:fillRect/>
+                          </a:stretch>
+                        </pic:blipFill>
+                        <pic:spPr bwMode="auto">
+                          <a:xfrm>
+                            <a:off x="0" y="0"/>
+                            <a:ext cx="3713554" cy="2004471"/>
+                          </a:xfrm>
+                          <a:prstGeom prst="rect">
+                            <a:avLst/>
+                          </a:prstGeom>
+                          <a:noFill/>
+                        </pic:spPr>
+                      </pic:pic>
+                    </a:graphicData>
+                  </a:graphic>
+                </wp:inline>
+              </w:drawing>
+            </w:r>
+          </w:p>
+        </w:tc>
+      </w:tr>
+    </w:tbl>
     <w:p/>
     <w:sectPr>
-      <w:headerReference w:type="default" r:id="rId11"/>
-      <w:footerReference w:type="default" r:id="rId12"/>
+      <w:headerReference w:type="default" r:id="rId12"/>
+      <w:footerReference w:type="default" r:id="rId13"/>
       <w:pgSz w:w="11909" w:h="16834" w:code="9"/>
       <w:pgMar w:top="567" w:right="737" w:bottom="1077" w:left="737" w:header="567" w:footer="794" w:gutter="0"/>
       <w:cols w:space="720"/>
@@ -1821,7 +2805,7 @@
         </mc:Choice>
         <mc:Fallback>
           <w:pict>
-            <v:line w14:anchorId="25FE793A" id="Straight Connector 1" o:spid="_x0000_s1026" style="position:absolute;flip:y;z-index:251666432;visibility:visible;mso-wrap-style:square;mso-wrap-distance-left:9pt;mso-wrap-distance-top:0;mso-wrap-distance-right:9pt;mso-wrap-distance-bottom:0;mso-position-horizontal:absolute;mso-position-horizontal-relative:text;mso-position-vertical:absolute;mso-position-vertical-relative:text" from="-.1pt,5.2pt" to="520.7pt,5.2pt" o:gfxdata="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" strokecolor="#f37123" strokeweight="1pt">
+            <v:line w14:anchorId="40891FE1" id="Straight Connector 1" o:spid="_x0000_s1026" style="position:absolute;flip:y;z-index:251666432;visibility:visible;mso-wrap-style:square;mso-wrap-distance-left:9pt;mso-wrap-distance-top:0;mso-wrap-distance-right:9pt;mso-wrap-distance-bottom:0;mso-position-horizontal:absolute;mso-position-horizontal-relative:text;mso-position-vertical:absolute;mso-position-vertical-relative:text" from="-.1pt,5.2pt" to="520.7pt,5.2pt" o:gfxdata="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" strokecolor="#f37123" strokeweight="1pt">
               <v:stroke endcap="round"/>
             </v:line>
           </w:pict>
@@ -2386,7 +3370,7 @@
                                 <wp:extent cx="200025" cy="200025"/>
                                 <wp:effectExtent l="0" t="0" r="9525" b="9525"/>
                                 <wp:docPr id="73" name="Picture 73" title="Software University Foundation">
-                                  <a:hlinkClick xmlns:a="http://schemas.openxmlformats.org/drawingml/2006/main" r:id="rId1"/>
+                                  <a:hlinkClick xmlns:a="http://schemas.openxmlformats.org/drawingml/2006/main" r:id="rId4"/>
                                 </wp:docPr>
                                 <wp:cNvGraphicFramePr/>
                                 <a:graphic xmlns:a="http://schemas.openxmlformats.org/drawingml/2006/main">
@@ -2394,7 +3378,7 @@
                                     <pic:pic xmlns:pic="http://schemas.openxmlformats.org/drawingml/2006/picture">
                                       <pic:nvPicPr>
                                         <pic:cNvPr id="94" name="Picture 4" title="Software University Foundation">
-                                          <a:hlinkClick r:id="rId1"/>
+                                          <a:hlinkClick r:id="rId4"/>
                                         </pic:cNvPr>
                                         <pic:cNvPicPr/>
                                       </pic:nvPicPr>
@@ -5693,7 +6677,7 @@
 </file>
 
 <file path=customXml/itemProps1.xml><?xml version="1.0" encoding="utf-8"?>
-<ds:datastoreItem xmlns:ds="http://schemas.openxmlformats.org/officeDocument/2006/customXml" ds:itemID="{56DB9634-6AD4-42E7-8D28-DA165D5B2972}">
+<ds:datastoreItem xmlns:ds="http://schemas.openxmlformats.org/officeDocument/2006/customXml" ds:itemID="{7189DB41-58C7-43D5-A798-A86AC88FAC15}">
   <ds:schemaRefs>
     <ds:schemaRef ds:uri="http://schemas.openxmlformats.org/officeDocument/2006/bibliography"/>
   </ds:schemaRefs>

</xml_diff>

<commit_message>
added more memory: 24 MB
</commit_message>
<xml_diff>
--- a/Problem-10-Tennis/Tennis-BG.docx
+++ b/Problem-10-Tennis/Tennis-BG.docx
@@ -790,8 +790,10 @@
           <w:b/>
           <w:lang w:eastAsia="ja-JP"/>
         </w:rPr>
-        <w:t>16</w:t>
-      </w:r>
+        <w:t>24</w:t>
+      </w:r>
+      <w:bookmarkStart w:id="0" w:name="_GoBack"/>
+      <w:bookmarkEnd w:id="0"/>
       <w:r>
         <w:rPr>
           <w:b/>
@@ -2519,10 +2521,7 @@
         </w:tc>
       </w:tr>
     </w:tbl>
-    <w:p>
-      <w:bookmarkStart w:id="0" w:name="_GoBack"/>
-      <w:bookmarkEnd w:id="0"/>
-    </w:p>
+    <w:p/>
     <w:sectPr>
       <w:headerReference w:type="default" r:id="rId12"/>
       <w:footerReference w:type="default" r:id="rId13"/>
@@ -2830,7 +2829,7 @@
         </mc:Choice>
         <mc:Fallback>
           <w:pict>
-            <v:line w14:anchorId="273FF0C7" id="Straight Connector 1" o:spid="_x0000_s1026" style="position:absolute;flip:y;z-index:251666432;visibility:visible;mso-wrap-style:square;mso-wrap-distance-left:9pt;mso-wrap-distance-top:0;mso-wrap-distance-right:9pt;mso-wrap-distance-bottom:0;mso-position-horizontal:absolute;mso-position-horizontal-relative:text;mso-position-vertical:absolute;mso-position-vertical-relative:text" from="-.1pt,5.2pt" to="520.7pt,5.2pt" o:gfxdata="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" strokecolor="#f37123" strokeweight="1pt">
+            <v:line w14:anchorId="0CC0F6E5" id="Straight Connector 1" o:spid="_x0000_s1026" style="position:absolute;flip:y;z-index:251666432;visibility:visible;mso-wrap-style:square;mso-wrap-distance-left:9pt;mso-wrap-distance-top:0;mso-wrap-distance-right:9pt;mso-wrap-distance-bottom:0;mso-position-horizontal:absolute;mso-position-horizontal-relative:text;mso-position-vertical:absolute;mso-position-vertical-relative:text" from="-.1pt,5.2pt" to="520.7pt,5.2pt" o:gfxdata="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" strokecolor="#f37123" strokeweight="1pt">
               <v:stroke endcap="round"/>
             </v:line>
           </w:pict>
@@ -2934,7 +2933,7 @@
                               <w:sz w:val="18"/>
                               <w:szCs w:val="18"/>
                             </w:rPr>
-                            <w:t>2</w:t>
+                            <w:t>1</w:t>
                           </w:r>
                           <w:r>
                             <w:rPr>
@@ -3049,7 +3048,7 @@
                         <w:sz w:val="18"/>
                         <w:szCs w:val="18"/>
                       </w:rPr>
-                      <w:t>2</w:t>
+                      <w:t>1</w:t>
                     </w:r>
                     <w:r>
                       <w:rPr>
@@ -3395,7 +3394,7 @@
                                 <wp:extent cx="200025" cy="200025"/>
                                 <wp:effectExtent l="0" t="0" r="9525" b="9525"/>
                                 <wp:docPr id="73" name="Picture 73" title="Software University Foundation">
-                                  <a:hlinkClick xmlns:a="http://schemas.openxmlformats.org/drawingml/2006/main" r:id="rId1"/>
+                                  <a:hlinkClick xmlns:a="http://schemas.openxmlformats.org/drawingml/2006/main" r:id="rId4"/>
                                 </wp:docPr>
                                 <wp:cNvGraphicFramePr/>
                                 <a:graphic xmlns:a="http://schemas.openxmlformats.org/drawingml/2006/main">
@@ -3989,7 +3988,7 @@
                           <wp:extent cx="200025" cy="200025"/>
                           <wp:effectExtent l="0" t="0" r="9525" b="9525"/>
                           <wp:docPr id="73" name="Picture 73" title="Software University Foundation">
-                            <a:hlinkClick xmlns:a="http://schemas.openxmlformats.org/drawingml/2006/main" r:id="rId25"/>
+                            <a:hlinkClick xmlns:a="http://schemas.openxmlformats.org/drawingml/2006/main" r:id="rId4"/>
                           </wp:docPr>
                           <wp:cNvGraphicFramePr/>
                           <a:graphic xmlns:a="http://schemas.openxmlformats.org/drawingml/2006/main">
@@ -6702,7 +6701,7 @@
 </file>
 
 <file path=customXml/itemProps1.xml><?xml version="1.0" encoding="utf-8"?>
-<ds:datastoreItem xmlns:ds="http://schemas.openxmlformats.org/officeDocument/2006/customXml" ds:itemID="{874A1DC1-988B-4D86-99F7-AC7C9202C404}">
+<ds:datastoreItem xmlns:ds="http://schemas.openxmlformats.org/officeDocument/2006/customXml" ds:itemID="{6031F313-29D9-4C67-876B-494ACF9AD3C4}">
   <ds:schemaRefs>
     <ds:schemaRef ds:uri="http://schemas.openxmlformats.org/officeDocument/2006/bibliography"/>
   </ds:schemaRefs>

</xml_diff>